<commit_message>
fix bug when fragments share a run which differs from the run in which was replaced
</commit_message>
<xml_diff>
--- a/examples/simple/template.docx
+++ b/examples/simple/template.docx
@@ -3,17 +3,23 @@
 <w:document xmlns:wpc="http://schemas.microsoft.com/office/word/2010/wordprocessingCanvas" xmlns:mc="http://schemas.openxmlformats.org/markup-compatibility/2006" xmlns:o="urn:schemas-microsoft-com:office:office" xmlns:r="http://schemas.openxmlformats.org/officeDocument/2006/relationships" xmlns:m="http://schemas.openxmlformats.org/officeDocument/2006/math" xmlns:v="urn:schemas-microsoft-com:vml" xmlns:wp14="http://schemas.microsoft.com/office/word/2010/wordprocessingDrawing" xmlns:wp="http://schemas.openxmlformats.org/drawingml/2006/wordprocessingDrawing" xmlns:w10="urn:schemas-microsoft-com:office:word" xmlns:w="http://schemas.openxmlformats.org/wordprocessingml/2006/main" xmlns:w14="http://schemas.microsoft.com/office/word/2010/wordml" xmlns:wpg="http://schemas.microsoft.com/office/word/2010/wordprocessingGroup" xmlns:wpi="http://schemas.microsoft.com/office/word/2010/wordprocessingInk" xmlns:wne="http://schemas.microsoft.com/office/word/2006/wordml" xmlns:wps="http://schemas.microsoft.com/office/word/2010/wordprocessingShape" mc:Ignorable="w14 wp14">
   <w:body>
     <w:p>
-      <w:pPr>
-        <w:pStyle w:val="para4"/>
-      </w:pPr>
+      <w:rPr>
+        <w:rFonts w:ascii="Lato" w:hAnsi="Lato"/>
+        <w:color w:val="ff0000"/>
+        <w:sz w:val="20"/>
+        <w:szCs w:val="20"/>
+      </w:rPr>
       <w:r>
         <w:t>{key}-{key}-{key}-{key-</w:t>
       </w:r>
     </w:p>
     <w:p>
-      <w:pPr>
-        <w:pStyle w:val="para4"/>
-      </w:pPr>
+      <w:rPr>
+        <w:rFonts w:ascii="Lato" w:hAnsi="Lato"/>
+        <w:color w:val="ff0000"/>
+        <w:sz w:val="20"/>
+        <w:szCs w:val="20"/>
+      </w:rPr>
       <w:r>
         <w:t>with-dash}</w:t>
       </w:r>

</xml_diff>